<commit_message>
Subo la corrección del archivo junto a evidencia en PDF
</commit_message>
<xml_diff>
--- a/Documentación de Página Tecnosistemas.docx
+++ b/Documentación de Página Tecnosistemas.docx
@@ -6,11 +6,17 @@
       <w:pPr>
         <w:jc w:val="center"/>
         <w:rPr>
-          <w:lang w:val="es-MX"/>
-        </w:rPr>
-      </w:pPr>
-      <w:r>
-        <w:rPr>
+          <w:rFonts w:ascii="Arial" w:hAnsi="Arial" w:cs="Arial"/>
+          <w:sz w:val="28"/>
+          <w:szCs w:val="28"/>
+          <w:lang w:val="es-MX"/>
+        </w:rPr>
+      </w:pPr>
+      <w:r>
+        <w:rPr>
+          <w:rFonts w:ascii="Arial" w:hAnsi="Arial" w:cs="Arial"/>
+          <w:sz w:val="28"/>
+          <w:szCs w:val="28"/>
           <w:lang w:val="es-MX"/>
         </w:rPr>
         <w:t>DOCUMENTACIÓN DE PÁGINA TECNOSISTEMAS</w:t>
@@ -25,34 +31,187 @@
     </w:p>
     <w:p>
       <w:pPr>
-        <w:rPr>
-          <w:lang w:val="es-MX"/>
-        </w:rPr>
-      </w:pPr>
-      <w:r>
-        <w:rPr>
-          <w:lang w:val="es-MX"/>
-        </w:rPr>
-        <w:t xml:space="preserve">Vista previa cuando uno ingresa a la página y va al módulo </w:t>
-      </w:r>
-      <w:r>
-        <w:rPr>
-          <w:b/>
-          <w:lang w:val="es-MX"/>
-        </w:rPr>
-        <w:t>ESTUDIANTES</w:t>
-      </w:r>
-      <w:r>
-        <w:rPr>
-          <w:b/>
-          <w:lang w:val="es-MX"/>
-        </w:rPr>
-        <w:t>.</w:t>
+        <w:jc w:val="both"/>
+        <w:rPr>
+          <w:rFonts w:ascii="Arial" w:hAnsi="Arial" w:cs="Arial"/>
+          <w:sz w:val="24"/>
+          <w:szCs w:val="24"/>
+          <w:lang w:val="es-MX"/>
+        </w:rPr>
+      </w:pPr>
+      <w:r>
+        <w:rPr>
+          <w:rFonts w:ascii="Arial" w:hAnsi="Arial" w:cs="Arial"/>
+          <w:sz w:val="24"/>
+          <w:szCs w:val="24"/>
+          <w:lang w:val="es-MX"/>
+        </w:rPr>
+        <w:t>Tuluá – Valle del Cauca</w:t>
       </w:r>
     </w:p>
     <w:p>
       <w:pPr>
-        <w:rPr>
+        <w:jc w:val="both"/>
+        <w:rPr>
+          <w:rFonts w:ascii="Arial" w:hAnsi="Arial" w:cs="Arial"/>
+          <w:sz w:val="24"/>
+          <w:szCs w:val="24"/>
+          <w:lang w:val="es-MX"/>
+        </w:rPr>
+      </w:pPr>
+      <w:r>
+        <w:rPr>
+          <w:rFonts w:ascii="Arial" w:hAnsi="Arial" w:cs="Arial"/>
+          <w:sz w:val="24"/>
+          <w:szCs w:val="24"/>
+          <w:lang w:val="es-MX"/>
+        </w:rPr>
+        <w:t>15, febrero de 2019</w:t>
+      </w:r>
+    </w:p>
+    <w:p>
+      <w:pPr>
+        <w:jc w:val="both"/>
+        <w:rPr>
+          <w:rFonts w:ascii="Arial" w:hAnsi="Arial" w:cs="Arial"/>
+          <w:sz w:val="24"/>
+          <w:szCs w:val="24"/>
+          <w:lang w:val="es-MX"/>
+        </w:rPr>
+      </w:pPr>
+    </w:p>
+    <w:p>
+      <w:pPr>
+        <w:jc w:val="both"/>
+        <w:rPr>
+          <w:rFonts w:ascii="Arial" w:hAnsi="Arial" w:cs="Arial"/>
+          <w:sz w:val="24"/>
+          <w:szCs w:val="24"/>
+          <w:lang w:val="es-MX"/>
+        </w:rPr>
+      </w:pPr>
+    </w:p>
+    <w:p>
+      <w:pPr>
+        <w:jc w:val="both"/>
+        <w:rPr>
+          <w:rFonts w:ascii="Arial" w:hAnsi="Arial" w:cs="Arial"/>
+          <w:sz w:val="24"/>
+          <w:szCs w:val="24"/>
+          <w:lang w:val="es-MX"/>
+        </w:rPr>
+      </w:pPr>
+      <w:r>
+        <w:rPr>
+          <w:rFonts w:ascii="Arial" w:hAnsi="Arial" w:cs="Arial"/>
+          <w:sz w:val="24"/>
+          <w:szCs w:val="24"/>
+          <w:lang w:val="es-MX"/>
+        </w:rPr>
+        <w:t xml:space="preserve">El presente documento tiene como objetivo </w:t>
+      </w:r>
+      <w:r>
+        <w:rPr>
+          <w:rFonts w:ascii="Arial" w:hAnsi="Arial" w:cs="Arial"/>
+          <w:sz w:val="24"/>
+          <w:szCs w:val="24"/>
+          <w:lang w:val="es-MX"/>
+        </w:rPr>
+        <w:t>proporcionar</w:t>
+      </w:r>
+      <w:r>
+        <w:rPr>
+          <w:rFonts w:ascii="Arial" w:hAnsi="Arial" w:cs="Arial"/>
+          <w:sz w:val="24"/>
+          <w:szCs w:val="24"/>
+          <w:lang w:val="es-MX"/>
+        </w:rPr>
+        <w:t xml:space="preserve"> una visión de una plataforma existente </w:t>
+      </w:r>
+      <w:r>
+        <w:rPr>
+          <w:rFonts w:ascii="Arial" w:hAnsi="Arial" w:cs="Arial"/>
+          <w:sz w:val="24"/>
+          <w:szCs w:val="24"/>
+          <w:lang w:val="es-MX"/>
+        </w:rPr>
+        <w:t>que tiene un alcance funcional similar al demandado en el</w:t>
+      </w:r>
+      <w:r>
+        <w:rPr>
+          <w:rFonts w:ascii="Arial" w:hAnsi="Arial" w:cs="Arial"/>
+          <w:sz w:val="24"/>
+          <w:szCs w:val="24"/>
+          <w:lang w:val="es-MX"/>
+        </w:rPr>
+        <w:t xml:space="preserve"> Proyecto Integrador de las asignaturas Desarrollo de Software II </w:t>
+      </w:r>
+      <w:r>
+        <w:rPr>
+          <w:rFonts w:ascii="Arial" w:hAnsi="Arial" w:cs="Arial"/>
+          <w:sz w:val="24"/>
+          <w:szCs w:val="24"/>
+          <w:lang w:val="es-MX"/>
+        </w:rPr>
+        <w:t>y Diseño de Interfaz de Usuario; por ello se hacen capturas de pantalla de la misma y así de esta forma tener un registro de cómo se debería desarrollar las vistas de dicho proyecto</w:t>
+      </w:r>
+      <w:r>
+        <w:rPr>
+          <w:rFonts w:ascii="Arial" w:hAnsi="Arial" w:cs="Arial"/>
+          <w:sz w:val="24"/>
+          <w:szCs w:val="24"/>
+          <w:lang w:val="es-MX"/>
+        </w:rPr>
+        <w:t xml:space="preserve"> (Ver ilustración 1)</w:t>
+      </w:r>
+      <w:r>
+        <w:rPr>
+          <w:rFonts w:ascii="Arial" w:hAnsi="Arial" w:cs="Arial"/>
+          <w:sz w:val="24"/>
+          <w:szCs w:val="24"/>
+          <w:lang w:val="es-MX"/>
+        </w:rPr>
+        <w:t>.</w:t>
+      </w:r>
+    </w:p>
+    <w:p>
+      <w:pPr>
+        <w:jc w:val="both"/>
+        <w:rPr>
+          <w:rFonts w:ascii="Arial" w:hAnsi="Arial" w:cs="Arial"/>
+          <w:sz w:val="24"/>
+          <w:szCs w:val="24"/>
+          <w:lang w:val="es-MX"/>
+        </w:rPr>
+      </w:pPr>
+      <w:r>
+        <w:rPr>
+          <w:rFonts w:ascii="Arial" w:hAnsi="Arial" w:cs="Arial"/>
+          <w:sz w:val="24"/>
+          <w:szCs w:val="24"/>
+          <w:lang w:val="es-MX"/>
+        </w:rPr>
+        <w:t>Anexo Comprobante de Solicitud de Equivalencias del cual se podría tomar como referencia al finalizar el proceso de selección de las mismas</w:t>
+      </w:r>
+      <w:r>
+        <w:rPr>
+          <w:rFonts w:ascii="Arial" w:hAnsi="Arial" w:cs="Arial"/>
+          <w:sz w:val="24"/>
+          <w:szCs w:val="24"/>
+          <w:lang w:val="es-MX"/>
+        </w:rPr>
+        <w:t xml:space="preserve"> (Ver  documento en PDF)</w:t>
+      </w:r>
+      <w:bookmarkStart w:id="0" w:name="_GoBack"/>
+      <w:bookmarkEnd w:id="0"/>
+    </w:p>
+    <w:p>
+      <w:pPr>
+        <w:jc w:val="both"/>
+        <w:rPr>
+          <w:rFonts w:ascii="Arial" w:hAnsi="Arial" w:cs="Arial"/>
+          <w:sz w:val="24"/>
+          <w:szCs w:val="24"/>
           <w:lang w:val="es-MX"/>
         </w:rPr>
       </w:pPr>
@@ -62,10 +221,18 @@
           <w:lang w:eastAsia="es-CO"/>
         </w:rPr>
         <w:drawing>
-          <wp:inline distT="0" distB="0" distL="0" distR="0" wp14:anchorId="3668D936" wp14:editId="02837EB5">
+          <wp:anchor distT="0" distB="0" distL="114300" distR="114300" simplePos="0" relativeHeight="251658240" behindDoc="0" locked="0" layoutInCell="1" allowOverlap="1" wp14:anchorId="67751BDC" wp14:editId="12BAAB07">
+            <wp:simplePos x="0" y="0"/>
+            <wp:positionH relativeFrom="column">
+              <wp:posOffset>-3810</wp:posOffset>
+            </wp:positionH>
+            <wp:positionV relativeFrom="paragraph">
+              <wp:posOffset>577850</wp:posOffset>
+            </wp:positionV>
             <wp:extent cx="5612130" cy="3155315"/>
             <wp:effectExtent l="0" t="0" r="7620" b="6985"/>
-            <wp:docPr id="1" name="Imagen 1"/>
+            <wp:wrapSquare wrapText="bothSides"/>
+            <wp:docPr id="7" name="Imagen 7"/>
             <wp:cNvGraphicFramePr>
               <a:graphicFrameLocks xmlns:a="http://schemas.openxmlformats.org/drawingml/2006/main" noChangeAspect="1"/>
             </wp:cNvGraphicFramePr>
@@ -77,7 +244,13 @@
                     <pic:cNvPicPr/>
                   </pic:nvPicPr>
                   <pic:blipFill>
-                    <a:blip r:embed="rId6"/>
+                    <a:blip r:embed="rId6" cstate="print">
+                      <a:extLst>
+                        <a:ext uri="{28A0092B-C50C-407E-A947-70E740481C1C}">
+                          <a14:useLocalDpi xmlns:a14="http://schemas.microsoft.com/office/drawing/2010/main" val="0"/>
+                        </a:ext>
+                      </a:extLst>
+                    </a:blip>
                     <a:stretch>
                       <a:fillRect/>
                     </a:stretch>
@@ -94,523 +267,29 @@
                 </pic:pic>
               </a:graphicData>
             </a:graphic>
-          </wp:inline>
+            <wp14:sizeRelH relativeFrom="page">
+              <wp14:pctWidth>0</wp14:pctWidth>
+            </wp14:sizeRelH>
+            <wp14:sizeRelV relativeFrom="page">
+              <wp14:pctHeight>0</wp14:pctHeight>
+            </wp14:sizeRelV>
+          </wp:anchor>
         </w:drawing>
       </w:r>
     </w:p>
     <w:p>
       <w:pPr>
         <w:rPr>
-          <w:lang w:val="es-MX"/>
-        </w:rPr>
-      </w:pPr>
-    </w:p>
-    <w:p>
-      <w:pPr>
-        <w:rPr>
-          <w:lang w:val="es-MX"/>
-        </w:rPr>
-      </w:pPr>
-      <w:r>
-        <w:rPr>
-          <w:lang w:val="es-MX"/>
-        </w:rPr>
-        <w:t>Ventana de</w:t>
-      </w:r>
-      <w:r>
-        <w:rPr>
-          <w:b/>
-          <w:lang w:val="es-MX"/>
-        </w:rPr>
-        <w:t xml:space="preserve"> REGISTRO</w:t>
-      </w:r>
-    </w:p>
-    <w:p>
-      <w:pPr>
-        <w:rPr>
-          <w:lang w:val="es-MX"/>
-        </w:rPr>
-      </w:pPr>
-      <w:r>
-        <w:rPr>
-          <w:noProof/>
-          <w:lang w:eastAsia="es-CO"/>
-        </w:rPr>
-        <w:drawing>
-          <wp:inline distT="0" distB="0" distL="0" distR="0" wp14:anchorId="25BD6B51" wp14:editId="6607FBAA">
-            <wp:extent cx="5612130" cy="3155315"/>
-            <wp:effectExtent l="0" t="0" r="7620" b="6985"/>
-            <wp:docPr id="2" name="Imagen 2"/>
-            <wp:cNvGraphicFramePr>
-              <a:graphicFrameLocks xmlns:a="http://schemas.openxmlformats.org/drawingml/2006/main" noChangeAspect="1"/>
-            </wp:cNvGraphicFramePr>
-            <a:graphic xmlns:a="http://schemas.openxmlformats.org/drawingml/2006/main">
-              <a:graphicData uri="http://schemas.openxmlformats.org/drawingml/2006/picture">
-                <pic:pic xmlns:pic="http://schemas.openxmlformats.org/drawingml/2006/picture">
-                  <pic:nvPicPr>
-                    <pic:cNvPr id="0" name=""/>
-                    <pic:cNvPicPr/>
-                  </pic:nvPicPr>
-                  <pic:blipFill>
-                    <a:blip r:embed="rId7"/>
-                    <a:stretch>
-                      <a:fillRect/>
-                    </a:stretch>
-                  </pic:blipFill>
-                  <pic:spPr>
-                    <a:xfrm>
-                      <a:off x="0" y="0"/>
-                      <a:ext cx="5612130" cy="3155315"/>
-                    </a:xfrm>
-                    <a:prstGeom prst="rect">
-                      <a:avLst/>
-                    </a:prstGeom>
-                  </pic:spPr>
-                </pic:pic>
-              </a:graphicData>
-            </a:graphic>
-          </wp:inline>
-        </w:drawing>
-      </w:r>
-    </w:p>
-    <w:p>
-      <w:pPr>
-        <w:rPr>
-          <w:lang w:val="es-MX"/>
-        </w:rPr>
-      </w:pPr>
-      <w:r>
-        <w:rPr>
-          <w:lang w:val="es-MX"/>
-        </w:rPr>
-        <w:lastRenderedPageBreak/>
-        <w:t>Ventana desplegada luego de registrarse, se tienen varios módulos</w:t>
-      </w:r>
-      <w:r>
-        <w:rPr>
-          <w:lang w:val="es-MX"/>
-        </w:rPr>
-        <w:t xml:space="preserve"> los cuales son: </w:t>
-      </w:r>
-      <w:r>
-        <w:rPr>
-          <w:lang w:val="es-MX"/>
-        </w:rPr>
-        <w:t>Datos de Contacto, Trámites, Comunicados y Bolsa de Empleo.</w:t>
-      </w:r>
-    </w:p>
-    <w:p>
-      <w:pPr>
-        <w:rPr>
-          <w:lang w:val="es-MX"/>
-        </w:rPr>
-      </w:pPr>
-      <w:r>
-        <w:rPr>
-          <w:lang w:val="es-MX"/>
-        </w:rPr>
-        <w:t xml:space="preserve">En el módulo de </w:t>
-      </w:r>
-      <w:r>
-        <w:rPr>
-          <w:b/>
-          <w:lang w:val="es-MX"/>
-        </w:rPr>
-        <w:t>DATOS DE CONTACTO</w:t>
-      </w:r>
-      <w:r>
-        <w:rPr>
-          <w:lang w:val="es-MX"/>
-        </w:rPr>
-        <w:t xml:space="preserve"> permite actualizar toda la información antes solicitada en la ventana de </w:t>
-      </w:r>
-      <w:r>
-        <w:rPr>
-          <w:b/>
-          <w:lang w:val="es-MX"/>
-        </w:rPr>
-        <w:t>REGISTRO</w:t>
-      </w:r>
-      <w:r>
-        <w:rPr>
-          <w:b/>
-          <w:lang w:val="es-MX"/>
-        </w:rPr>
-        <w:t xml:space="preserve">, </w:t>
-      </w:r>
-      <w:r>
-        <w:rPr>
-          <w:lang w:val="es-MX"/>
-        </w:rPr>
-        <w:t xml:space="preserve"> así como datos adicionales y una foto de perfil</w:t>
-      </w:r>
-      <w:r>
-        <w:rPr>
-          <w:lang w:val="es-MX"/>
-        </w:rPr>
-        <w:t>.</w:t>
-      </w:r>
-      <w:r>
-        <w:rPr>
-          <w:lang w:val="es-MX"/>
-        </w:rPr>
-        <w:t xml:space="preserve"> </w:t>
-      </w:r>
-      <w:r>
-        <w:rPr>
-          <w:lang w:val="es-MX"/>
-        </w:rPr>
-        <w:t xml:space="preserve"> </w:t>
-      </w:r>
-      <w:r>
-        <w:rPr>
-          <w:lang w:val="es-MX"/>
-        </w:rPr>
-        <w:t xml:space="preserve"> </w:t>
-      </w:r>
-    </w:p>
-    <w:p>
-      <w:pPr>
-        <w:rPr>
-          <w:lang w:val="es-MX"/>
-        </w:rPr>
-      </w:pPr>
-      <w:r>
-        <w:rPr>
-          <w:noProof/>
-          <w:lang w:eastAsia="es-CO"/>
-        </w:rPr>
-        <w:drawing>
-          <wp:inline distT="0" distB="0" distL="0" distR="0" wp14:anchorId="436CA82F" wp14:editId="6ECA7B4E">
-            <wp:extent cx="5612130" cy="3155315"/>
-            <wp:effectExtent l="0" t="0" r="7620" b="6985"/>
-            <wp:docPr id="3" name="Imagen 3"/>
-            <wp:cNvGraphicFramePr>
-              <a:graphicFrameLocks xmlns:a="http://schemas.openxmlformats.org/drawingml/2006/main" noChangeAspect="1"/>
-            </wp:cNvGraphicFramePr>
-            <a:graphic xmlns:a="http://schemas.openxmlformats.org/drawingml/2006/main">
-              <a:graphicData uri="http://schemas.openxmlformats.org/drawingml/2006/picture">
-                <pic:pic xmlns:pic="http://schemas.openxmlformats.org/drawingml/2006/picture">
-                  <pic:nvPicPr>
-                    <pic:cNvPr id="0" name=""/>
-                    <pic:cNvPicPr/>
-                  </pic:nvPicPr>
-                  <pic:blipFill>
-                    <a:blip r:embed="rId8"/>
-                    <a:stretch>
-                      <a:fillRect/>
-                    </a:stretch>
-                  </pic:blipFill>
-                  <pic:spPr>
-                    <a:xfrm>
-                      <a:off x="0" y="0"/>
-                      <a:ext cx="5612130" cy="3155315"/>
-                    </a:xfrm>
-                    <a:prstGeom prst="rect">
-                      <a:avLst/>
-                    </a:prstGeom>
-                  </pic:spPr>
-                </pic:pic>
-              </a:graphicData>
-            </a:graphic>
-          </wp:inline>
-        </w:drawing>
-      </w:r>
-    </w:p>
-    <w:p>
-      <w:pPr>
-        <w:rPr>
-          <w:lang w:val="es-MX"/>
-        </w:rPr>
-      </w:pPr>
-      <w:r>
-        <w:rPr>
-          <w:lang w:val="es-MX"/>
-        </w:rPr>
-        <w:t xml:space="preserve">Vista de módulo </w:t>
-      </w:r>
-      <w:r>
-        <w:rPr>
-          <w:b/>
-          <w:lang w:val="es-MX"/>
-        </w:rPr>
-        <w:t>TRÁMITES</w:t>
-      </w:r>
-      <w:r>
-        <w:rPr>
-          <w:b/>
-          <w:lang w:val="es-MX"/>
-        </w:rPr>
-        <w:t xml:space="preserve"> </w:t>
-      </w:r>
-      <w:r>
-        <w:rPr>
-          <w:lang w:val="es-MX"/>
-        </w:rPr>
-        <w:t xml:space="preserve">tiene dos botones en los cuales se pueden </w:t>
-      </w:r>
-      <w:r>
-        <w:rPr>
-          <w:b/>
-          <w:lang w:val="es-MX"/>
-        </w:rPr>
-        <w:t>SOLICITAR CUPOS</w:t>
-      </w:r>
-      <w:r>
-        <w:rPr>
-          <w:lang w:val="es-MX"/>
-        </w:rPr>
-        <w:t xml:space="preserve"> o </w:t>
-      </w:r>
-      <w:r>
-        <w:rPr>
-          <w:b/>
-          <w:lang w:val="es-MX"/>
-        </w:rPr>
-        <w:t>EQUIVALENCIAS</w:t>
-      </w:r>
-      <w:r>
-        <w:rPr>
-          <w:lang w:val="es-MX"/>
-        </w:rPr>
-        <w:t xml:space="preserve">. </w:t>
-      </w:r>
-      <w:bookmarkStart w:id="0" w:name="_GoBack"/>
-      <w:bookmarkEnd w:id="0"/>
-    </w:p>
-    <w:p>
-      <w:pPr>
-        <w:rPr>
-          <w:lang w:val="es-MX"/>
-        </w:rPr>
-      </w:pPr>
-      <w:r>
-        <w:rPr>
-          <w:noProof/>
-          <w:lang w:eastAsia="es-CO"/>
-        </w:rPr>
-        <w:drawing>
-          <wp:inline distT="0" distB="0" distL="0" distR="0" wp14:anchorId="63FD970F" wp14:editId="169617A3">
-            <wp:extent cx="5612130" cy="3155315"/>
-            <wp:effectExtent l="0" t="0" r="7620" b="6985"/>
-            <wp:docPr id="4" name="Imagen 4"/>
-            <wp:cNvGraphicFramePr>
-              <a:graphicFrameLocks xmlns:a="http://schemas.openxmlformats.org/drawingml/2006/main" noChangeAspect="1"/>
-            </wp:cNvGraphicFramePr>
-            <a:graphic xmlns:a="http://schemas.openxmlformats.org/drawingml/2006/main">
-              <a:graphicData uri="http://schemas.openxmlformats.org/drawingml/2006/picture">
-                <pic:pic xmlns:pic="http://schemas.openxmlformats.org/drawingml/2006/picture">
-                  <pic:nvPicPr>
-                    <pic:cNvPr id="0" name=""/>
-                    <pic:cNvPicPr/>
-                  </pic:nvPicPr>
-                  <pic:blipFill>
-                    <a:blip r:embed="rId9"/>
-                    <a:stretch>
-                      <a:fillRect/>
-                    </a:stretch>
-                  </pic:blipFill>
-                  <pic:spPr>
-                    <a:xfrm>
-                      <a:off x="0" y="0"/>
-                      <a:ext cx="5612130" cy="3155315"/>
-                    </a:xfrm>
-                    <a:prstGeom prst="rect">
-                      <a:avLst/>
-                    </a:prstGeom>
-                  </pic:spPr>
-                </pic:pic>
-              </a:graphicData>
-            </a:graphic>
-          </wp:inline>
-        </w:drawing>
-      </w:r>
-    </w:p>
-    <w:p>
-      <w:pPr>
-        <w:rPr>
-          <w:lang w:val="es-MX"/>
-        </w:rPr>
-      </w:pPr>
-      <w:r>
-        <w:rPr>
-          <w:lang w:val="es-MX"/>
-        </w:rPr>
-        <w:lastRenderedPageBreak/>
-        <w:t>Vista de</w:t>
-      </w:r>
-      <w:r>
-        <w:rPr>
-          <w:lang w:val="es-MX"/>
-        </w:rPr>
-        <w:t xml:space="preserve"> módulo</w:t>
-      </w:r>
-      <w:r>
-        <w:rPr>
-          <w:b/>
-          <w:lang w:val="es-MX"/>
-        </w:rPr>
-        <w:t xml:space="preserve"> COMUNICADOS</w:t>
-      </w:r>
-      <w:r>
-        <w:rPr>
-          <w:b/>
-          <w:lang w:val="es-MX"/>
-        </w:rPr>
-        <w:t xml:space="preserve"> </w:t>
-      </w:r>
-      <w:r>
-        <w:rPr>
-          <w:lang w:val="es-MX"/>
-        </w:rPr>
-        <w:t>en este módulo se muestran varios anuncios referentes a la universidad</w:t>
-      </w:r>
-      <w:r>
-        <w:rPr>
-          <w:lang w:val="es-MX"/>
-        </w:rPr>
-        <w:t xml:space="preserve">. </w:t>
-      </w:r>
-    </w:p>
-    <w:p>
-      <w:pPr>
-        <w:rPr>
-          <w:lang w:val="es-MX"/>
-        </w:rPr>
-      </w:pPr>
-      <w:r>
-        <w:rPr>
-          <w:noProof/>
-          <w:lang w:eastAsia="es-CO"/>
-        </w:rPr>
-        <w:drawing>
-          <wp:inline distT="0" distB="0" distL="0" distR="0" wp14:anchorId="3BE486DA" wp14:editId="2536463B">
-            <wp:extent cx="5612130" cy="3155315"/>
-            <wp:effectExtent l="0" t="0" r="7620" b="6985"/>
-            <wp:docPr id="5" name="Imagen 5"/>
-            <wp:cNvGraphicFramePr>
-              <a:graphicFrameLocks xmlns:a="http://schemas.openxmlformats.org/drawingml/2006/main" noChangeAspect="1"/>
-            </wp:cNvGraphicFramePr>
-            <a:graphic xmlns:a="http://schemas.openxmlformats.org/drawingml/2006/main">
-              <a:graphicData uri="http://schemas.openxmlformats.org/drawingml/2006/picture">
-                <pic:pic xmlns:pic="http://schemas.openxmlformats.org/drawingml/2006/picture">
-                  <pic:nvPicPr>
-                    <pic:cNvPr id="0" name=""/>
-                    <pic:cNvPicPr/>
-                  </pic:nvPicPr>
-                  <pic:blipFill>
-                    <a:blip r:embed="rId10"/>
-                    <a:stretch>
-                      <a:fillRect/>
-                    </a:stretch>
-                  </pic:blipFill>
-                  <pic:spPr>
-                    <a:xfrm>
-                      <a:off x="0" y="0"/>
-                      <a:ext cx="5612130" cy="3155315"/>
-                    </a:xfrm>
-                    <a:prstGeom prst="rect">
-                      <a:avLst/>
-                    </a:prstGeom>
-                  </pic:spPr>
-                </pic:pic>
-              </a:graphicData>
-            </a:graphic>
-          </wp:inline>
-        </w:drawing>
-      </w:r>
-    </w:p>
-    <w:p>
-      <w:pPr>
-        <w:rPr>
-          <w:lang w:val="es-MX"/>
-        </w:rPr>
-      </w:pPr>
-    </w:p>
-    <w:p>
-      <w:pPr>
-        <w:rPr>
-          <w:lang w:val="es-MX"/>
-        </w:rPr>
-      </w:pPr>
-      <w:r>
-        <w:rPr>
-          <w:lang w:val="es-MX"/>
-        </w:rPr>
-        <w:t xml:space="preserve">Vista de módulo </w:t>
-      </w:r>
-      <w:r>
-        <w:rPr>
-          <w:b/>
-          <w:lang w:val="es-MX"/>
-        </w:rPr>
-        <w:t>BOLSA DE EMPLEO</w:t>
-      </w:r>
-      <w:r>
-        <w:rPr>
-          <w:lang w:val="es-MX"/>
-        </w:rPr>
-        <w:t xml:space="preserve"> e</w:t>
-      </w:r>
-      <w:r>
-        <w:rPr>
-          <w:lang w:val="es-MX"/>
-        </w:rPr>
-        <w:t xml:space="preserve">n este módulo se encuentran varias ofertas para que los estudiantes </w:t>
-      </w:r>
-      <w:r>
-        <w:rPr>
-          <w:lang w:val="es-MX"/>
-        </w:rPr>
-        <w:t>que quieran hacer su práctica puedan enterarse de las mismas.</w:t>
-      </w:r>
-    </w:p>
-    <w:p>
-      <w:pPr>
-        <w:rPr>
-          <w:lang w:val="es-MX"/>
-        </w:rPr>
-      </w:pPr>
-      <w:r>
-        <w:rPr>
-          <w:noProof/>
-          <w:lang w:eastAsia="es-CO"/>
-        </w:rPr>
-        <w:drawing>
-          <wp:inline distT="0" distB="0" distL="0" distR="0" wp14:anchorId="7FAD3B2D" wp14:editId="0B2FFB7A">
-            <wp:extent cx="5612130" cy="3155315"/>
-            <wp:effectExtent l="0" t="0" r="7620" b="6985"/>
-            <wp:docPr id="6" name="Imagen 6"/>
-            <wp:cNvGraphicFramePr>
-              <a:graphicFrameLocks xmlns:a="http://schemas.openxmlformats.org/drawingml/2006/main" noChangeAspect="1"/>
-            </wp:cNvGraphicFramePr>
-            <a:graphic xmlns:a="http://schemas.openxmlformats.org/drawingml/2006/main">
-              <a:graphicData uri="http://schemas.openxmlformats.org/drawingml/2006/picture">
-                <pic:pic xmlns:pic="http://schemas.openxmlformats.org/drawingml/2006/picture">
-                  <pic:nvPicPr>
-                    <pic:cNvPr id="0" name=""/>
-                    <pic:cNvPicPr/>
-                  </pic:nvPicPr>
-                  <pic:blipFill>
-                    <a:blip r:embed="rId11"/>
-                    <a:stretch>
-                      <a:fillRect/>
-                    </a:stretch>
-                  </pic:blipFill>
-                  <pic:spPr>
-                    <a:xfrm>
-                      <a:off x="0" y="0"/>
-                      <a:ext cx="5612130" cy="3155315"/>
-                    </a:xfrm>
-                    <a:prstGeom prst="rect">
-                      <a:avLst/>
-                    </a:prstGeom>
-                  </pic:spPr>
-                </pic:pic>
-              </a:graphicData>
-            </a:graphic>
-          </wp:inline>
-        </w:drawing>
+          <w:rFonts w:ascii="Arial" w:hAnsi="Arial" w:cs="Arial"/>
+          <w:lang w:val="es-MX"/>
+        </w:rPr>
+      </w:pPr>
+      <w:r>
+        <w:rPr>
+          <w:rFonts w:ascii="Arial" w:hAnsi="Arial" w:cs="Arial"/>
+          <w:lang w:val="es-MX"/>
+        </w:rPr>
+        <w:t>Ilustración 1</w:t>
       </w:r>
     </w:p>
     <w:sectPr>

</xml_diff>